<commit_message>
Updated chartering report to version 1.2
</commit_message>
<xml_diff>
--- a/reports/Group/Chartering report.docx
+++ b/reports/Group/Chartering report.docx
@@ -59,7 +59,6 @@
           <w:dataBinding w:prefixMappings="xmlns:ns0='http://schemas.openxmlformats.org/package/2006/metadata/core-properties' xmlns:ns1='http://purl.org/dc/elements/1.1/'" w:xpath="/ns0:coreProperties[1]/ns1:title[1]" w:storeItemID="{6C3C8BC8-F283-45AE-878A-BAB7291924A1}"/>
           <w:text/>
         </w:sdtPr>
-        <w:sdtEndPr/>
         <w:sdtContent>
           <w:r>
             <w:rPr>
@@ -1398,7 +1397,6 @@
           <w:docPartUnique/>
         </w:docPartObj>
       </w:sdtPr>
-      <w:sdtEndPr/>
       <w:sdtContent>
         <w:p>
           <w:pPr>
@@ -1446,7 +1444,7 @@
           <w:r>
             <w:fldChar w:fldCharType="separate"/>
           </w:r>
-          <w:hyperlink w:anchor="_Toc190954071" w:history="1">
+          <w:hyperlink w:anchor="_Toc190959244" w:history="1">
             <w:r>
               <w:rPr>
                 <w:rStyle w:val="Hipervnculo"/>
@@ -1502,7 +1500,7 @@
                 <w:noProof/>
                 <w:webHidden/>
               </w:rPr>
-              <w:instrText xml:space="preserve"> PAGEREF _Toc190954071 \h </w:instrText>
+              <w:instrText xml:space="preserve"> PAGEREF _Toc190959244 \h </w:instrText>
             </w:r>
             <w:r>
               <w:rPr>
@@ -1550,7 +1548,7 @@
               <w14:ligatures w14:val="standardContextual"/>
             </w:rPr>
           </w:pPr>
-          <w:hyperlink w:anchor="_Toc190954072" w:history="1">
+          <w:hyperlink w:anchor="_Toc190959245" w:history="1">
             <w:r>
               <w:rPr>
                 <w:rStyle w:val="Hipervnculo"/>
@@ -1606,7 +1604,7 @@
                 <w:noProof/>
                 <w:webHidden/>
               </w:rPr>
-              <w:instrText xml:space="preserve"> PAGEREF _Toc190954072 \h </w:instrText>
+              <w:instrText xml:space="preserve"> PAGEREF _Toc190959245 \h </w:instrText>
             </w:r>
             <w:r>
               <w:rPr>
@@ -1654,7 +1652,7 @@
               <w14:ligatures w14:val="standardContextual"/>
             </w:rPr>
           </w:pPr>
-          <w:hyperlink w:anchor="_Toc190954073" w:history="1">
+          <w:hyperlink w:anchor="_Toc190959246" w:history="1">
             <w:r>
               <w:rPr>
                 <w:rStyle w:val="Hipervnculo"/>
@@ -1710,7 +1708,7 @@
                 <w:noProof/>
                 <w:webHidden/>
               </w:rPr>
-              <w:instrText xml:space="preserve"> PAGEREF _Toc190954073 \h </w:instrText>
+              <w:instrText xml:space="preserve"> PAGEREF _Toc190959246 \h </w:instrText>
             </w:r>
             <w:r>
               <w:rPr>
@@ -1758,7 +1756,7 @@
               <w14:ligatures w14:val="standardContextual"/>
             </w:rPr>
           </w:pPr>
-          <w:hyperlink w:anchor="_Toc190954074" w:history="1">
+          <w:hyperlink w:anchor="_Toc190959247" w:history="1">
             <w:r>
               <w:rPr>
                 <w:rStyle w:val="Hipervnculo"/>
@@ -1814,7 +1812,7 @@
                 <w:noProof/>
                 <w:webHidden/>
               </w:rPr>
-              <w:instrText xml:space="preserve"> PAGEREF _Toc190954074 \h </w:instrText>
+              <w:instrText xml:space="preserve"> PAGEREF _Toc190959247 \h </w:instrText>
             </w:r>
             <w:r>
               <w:rPr>
@@ -1862,7 +1860,7 @@
               <w14:ligatures w14:val="standardContextual"/>
             </w:rPr>
           </w:pPr>
-          <w:hyperlink w:anchor="_Toc190954075" w:history="1">
+          <w:hyperlink w:anchor="_Toc190959248" w:history="1">
             <w:r>
               <w:rPr>
                 <w:rStyle w:val="Hipervnculo"/>
@@ -1918,7 +1916,7 @@
                 <w:noProof/>
                 <w:webHidden/>
               </w:rPr>
-              <w:instrText xml:space="preserve"> PAGEREF _Toc190954075 \h </w:instrText>
+              <w:instrText xml:space="preserve"> PAGEREF _Toc190959248 \h </w:instrText>
             </w:r>
             <w:r>
               <w:rPr>
@@ -1966,7 +1964,7 @@
               <w14:ligatures w14:val="standardContextual"/>
             </w:rPr>
           </w:pPr>
-          <w:hyperlink w:anchor="_Toc190954076" w:history="1">
+          <w:hyperlink w:anchor="_Toc190959249" w:history="1">
             <w:r>
               <w:rPr>
                 <w:rStyle w:val="Hipervnculo"/>
@@ -2022,7 +2020,7 @@
                 <w:noProof/>
                 <w:webHidden/>
               </w:rPr>
-              <w:instrText xml:space="preserve"> PAGEREF _Toc190954076 \h </w:instrText>
+              <w:instrText xml:space="preserve"> PAGEREF _Toc190959249 \h </w:instrText>
             </w:r>
             <w:r>
               <w:rPr>
@@ -2070,7 +2068,7 @@
               <w14:ligatures w14:val="standardContextual"/>
             </w:rPr>
           </w:pPr>
-          <w:hyperlink w:anchor="_Toc190954077" w:history="1">
+          <w:hyperlink w:anchor="_Toc190959250" w:history="1">
             <w:r>
               <w:rPr>
                 <w:rStyle w:val="Hipervnculo"/>
@@ -2126,7 +2124,7 @@
                 <w:noProof/>
                 <w:webHidden/>
               </w:rPr>
-              <w:instrText xml:space="preserve"> PAGEREF _Toc190954077 \h </w:instrText>
+              <w:instrText xml:space="preserve"> PAGEREF _Toc190959250 \h </w:instrText>
             </w:r>
             <w:r>
               <w:rPr>
@@ -2174,7 +2172,7 @@
               <w14:ligatures w14:val="standardContextual"/>
             </w:rPr>
           </w:pPr>
-          <w:hyperlink w:anchor="_Toc190954078" w:history="1">
+          <w:hyperlink w:anchor="_Toc190959251" w:history="1">
             <w:r>
               <w:rPr>
                 <w:rStyle w:val="Hipervnculo"/>
@@ -2230,7 +2228,7 @@
                 <w:noProof/>
                 <w:webHidden/>
               </w:rPr>
-              <w:instrText xml:space="preserve"> PAGEREF _Toc190954078 \h </w:instrText>
+              <w:instrText xml:space="preserve"> PAGEREF _Toc190959251 \h </w:instrText>
             </w:r>
             <w:r>
               <w:rPr>
@@ -2278,7 +2276,7 @@
               <w14:ligatures w14:val="standardContextual"/>
             </w:rPr>
           </w:pPr>
-          <w:hyperlink w:anchor="_Toc190954079" w:history="1">
+          <w:hyperlink w:anchor="_Toc190959252" w:history="1">
             <w:r>
               <w:rPr>
                 <w:rStyle w:val="Hipervnculo"/>
@@ -2334,7 +2332,7 @@
                 <w:noProof/>
                 <w:webHidden/>
               </w:rPr>
-              <w:instrText xml:space="preserve"> PAGEREF _Toc190954079 \h </w:instrText>
+              <w:instrText xml:space="preserve"> PAGEREF _Toc190959252 \h </w:instrText>
             </w:r>
             <w:r>
               <w:rPr>
@@ -2382,7 +2380,7 @@
               <w14:ligatures w14:val="standardContextual"/>
             </w:rPr>
           </w:pPr>
-          <w:hyperlink w:anchor="_Toc190954080" w:history="1">
+          <w:hyperlink w:anchor="_Toc190959253" w:history="1">
             <w:r>
               <w:rPr>
                 <w:rStyle w:val="Hipervnculo"/>
@@ -2438,7 +2436,7 @@
                 <w:noProof/>
                 <w:webHidden/>
               </w:rPr>
-              <w:instrText xml:space="preserve"> PAGEREF _Toc190954080 \h </w:instrText>
+              <w:instrText xml:space="preserve"> PAGEREF _Toc190959253 \h </w:instrText>
             </w:r>
             <w:r>
               <w:rPr>
@@ -2486,7 +2484,7 @@
               <w14:ligatures w14:val="standardContextual"/>
             </w:rPr>
           </w:pPr>
-          <w:hyperlink w:anchor="_Toc190954081" w:history="1">
+          <w:hyperlink w:anchor="_Toc190959254" w:history="1">
             <w:r>
               <w:rPr>
                 <w:rStyle w:val="Hipervnculo"/>
@@ -2542,7 +2540,7 @@
                 <w:noProof/>
                 <w:webHidden/>
               </w:rPr>
-              <w:instrText xml:space="preserve"> PAGEREF _Toc190954081 \h </w:instrText>
+              <w:instrText xml:space="preserve"> PAGEREF _Toc190959254 \h </w:instrText>
             </w:r>
             <w:r>
               <w:rPr>
@@ -2590,7 +2588,7 @@
               <w14:ligatures w14:val="standardContextual"/>
             </w:rPr>
           </w:pPr>
-          <w:hyperlink w:anchor="_Toc190954082" w:history="1">
+          <w:hyperlink w:anchor="_Toc190959255" w:history="1">
             <w:r>
               <w:rPr>
                 <w:rStyle w:val="Hipervnculo"/>
@@ -2646,7 +2644,7 @@
                 <w:noProof/>
                 <w:webHidden/>
               </w:rPr>
-              <w:instrText xml:space="preserve"> PAGEREF _Toc190954082 \h </w:instrText>
+              <w:instrText xml:space="preserve"> PAGEREF _Toc190959255 \h </w:instrText>
             </w:r>
             <w:r>
               <w:rPr>
@@ -2694,7 +2692,7 @@
               <w14:ligatures w14:val="standardContextual"/>
             </w:rPr>
           </w:pPr>
-          <w:hyperlink w:anchor="_Toc190954083" w:history="1">
+          <w:hyperlink w:anchor="_Toc190959256" w:history="1">
             <w:r>
               <w:rPr>
                 <w:rStyle w:val="Hipervnculo"/>
@@ -2750,7 +2748,7 @@
                 <w:noProof/>
                 <w:webHidden/>
               </w:rPr>
-              <w:instrText xml:space="preserve"> PAGEREF _Toc190954083 \h </w:instrText>
+              <w:instrText xml:space="preserve"> PAGEREF _Toc190959256 \h </w:instrText>
             </w:r>
             <w:r>
               <w:rPr>
@@ -2864,13 +2862,14 @@
           <w:color w:val="auto"/>
         </w:rPr>
       </w:pPr>
-      <w:bookmarkStart w:id="0" w:name="_Toc190954071"/>
+      <w:bookmarkStart w:id="0" w:name="_Toc190959244"/>
       <w:r>
         <w:rPr>
           <w:b/>
           <w:color w:val="auto"/>
           <w:sz w:val="24"/>
         </w:rPr>
+        <w:lastRenderedPageBreak/>
         <w:t>Resumen Ejecutivo</w:t>
       </w:r>
       <w:r>
@@ -2885,7 +2884,6 @@
       <w:pPr>
         <w:spacing w:before="100" w:beforeAutospacing="1" w:after="100" w:afterAutospacing="1" w:line="276" w:lineRule="auto"/>
         <w:ind w:firstLine="360"/>
-        <w:jc w:val="left"/>
         <w:rPr>
           <w:rFonts w:eastAsia="Times New Roman" w:cs="Arial"/>
           <w:sz w:val="24"/>
@@ -2925,7 +2923,6 @@
       <w:pPr>
         <w:spacing w:before="100" w:beforeAutospacing="1" w:after="100" w:afterAutospacing="1" w:line="276" w:lineRule="auto"/>
         <w:ind w:firstLine="0"/>
-        <w:jc w:val="left"/>
         <w:rPr>
           <w:rFonts w:eastAsia="Times New Roman" w:cs="Arial"/>
           <w:sz w:val="24"/>
@@ -3090,7 +3087,7 @@
           <w:color w:val="auto"/>
         </w:rPr>
       </w:pPr>
-      <w:bookmarkStart w:id="1" w:name="_Toc190954072"/>
+      <w:bookmarkStart w:id="1" w:name="_Toc190959245"/>
       <w:r>
         <w:rPr>
           <w:b/>
@@ -3383,6 +3380,15 @@
                 <w:b/>
               </w:rPr>
             </w:pPr>
+            <w:r>
+              <w:rPr>
+                <w:rFonts w:ascii="Arial Narrow" w:hAnsi="Arial Narrow"/>
+                <w:bCs/>
+                <w:sz w:val="24"/>
+                <w:szCs w:val="24"/>
+              </w:rPr>
+              <w:t>20/02/2025</w:t>
+            </w:r>
           </w:p>
         </w:tc>
         <w:tc>
@@ -3394,9 +3400,20 @@
               <w:ind w:firstLine="0"/>
               <w:rPr>
                 <w:rFonts w:ascii="Arial Narrow" w:hAnsi="Arial Narrow"/>
-                <w:b/>
+                <w:bCs/>
+                <w:sz w:val="24"/>
+                <w:szCs w:val="24"/>
               </w:rPr>
             </w:pPr>
+            <w:r>
+              <w:rPr>
+                <w:rFonts w:ascii="Arial Narrow" w:hAnsi="Arial Narrow"/>
+                <w:bCs/>
+                <w:sz w:val="24"/>
+                <w:szCs w:val="24"/>
+              </w:rPr>
+              <w:t>1.2</w:t>
+            </w:r>
           </w:p>
         </w:tc>
         <w:tc>
@@ -3411,6 +3428,24 @@
                 <w:b/>
               </w:rPr>
             </w:pPr>
+            <w:r>
+              <w:rPr>
+                <w:rFonts w:ascii="Arial Narrow" w:hAnsi="Arial Narrow"/>
+                <w:bCs/>
+                <w:sz w:val="24"/>
+                <w:szCs w:val="24"/>
+              </w:rPr>
+              <w:t>Ajustes</w:t>
+            </w:r>
+            <w:r>
+              <w:rPr>
+                <w:rFonts w:ascii="Arial Narrow" w:hAnsi="Arial Narrow"/>
+                <w:bCs/>
+                <w:sz w:val="24"/>
+                <w:szCs w:val="24"/>
+              </w:rPr>
+              <w:t xml:space="preserve"> del documento</w:t>
+            </w:r>
           </w:p>
         </w:tc>
       </w:tr>
@@ -3659,7 +3694,7 @@
           <w:color w:val="auto"/>
         </w:rPr>
       </w:pPr>
-      <w:bookmarkStart w:id="2" w:name="_Toc190954073"/>
+      <w:bookmarkStart w:id="2" w:name="_Toc190959246"/>
       <w:r>
         <w:rPr>
           <w:b/>
@@ -3893,13 +3928,14 @@
           <w:color w:val="auto"/>
         </w:rPr>
       </w:pPr>
-      <w:bookmarkStart w:id="3" w:name="_Toc190954074"/>
+      <w:bookmarkStart w:id="3" w:name="_Toc190959247"/>
       <w:r>
         <w:rPr>
           <w:b/>
           <w:color w:val="auto"/>
           <w:sz w:val="24"/>
         </w:rPr>
+        <w:lastRenderedPageBreak/>
         <w:t>Contenido</w:t>
       </w:r>
       <w:r>
@@ -3929,7 +3965,7 @@
           <w:color w:val="auto"/>
         </w:rPr>
       </w:pPr>
-      <w:bookmarkStart w:id="4" w:name="_Toc190954075"/>
+      <w:bookmarkStart w:id="4" w:name="_Toc190959248"/>
       <w:r>
         <w:rPr>
           <w:b/>
@@ -4200,13 +4236,14 @@
           <w:color w:val="auto"/>
         </w:rPr>
       </w:pPr>
-      <w:bookmarkStart w:id="5" w:name="_Toc190954076"/>
+      <w:bookmarkStart w:id="5" w:name="_Toc190959249"/>
       <w:r>
         <w:rPr>
           <w:b/>
           <w:color w:val="auto"/>
           <w:sz w:val="24"/>
         </w:rPr>
+        <w:lastRenderedPageBreak/>
         <w:t>Miembros del equipo</w:t>
       </w:r>
       <w:r>
@@ -4464,7 +4501,7 @@
           <w:noProof/>
         </w:rPr>
         <w:drawing>
-          <wp:anchor distT="0" distB="0" distL="114300" distR="114300" simplePos="0" relativeHeight="251668482" behindDoc="1" locked="0" layoutInCell="1" allowOverlap="1" wp14:anchorId="5815DCC0" wp14:editId="5DF877E9">
+          <wp:anchor distT="0" distB="0" distL="114300" distR="114300" simplePos="0" relativeHeight="251668482" behindDoc="1" locked="0" layoutInCell="1" allowOverlap="1" wp14:anchorId="5815DCC0" wp14:editId="1C4C8492">
             <wp:simplePos x="0" y="0"/>
             <wp:positionH relativeFrom="column">
               <wp:posOffset>453390</wp:posOffset>
@@ -4781,7 +4818,7 @@
           <w:noProof/>
         </w:rPr>
         <w:drawing>
-          <wp:anchor distT="0" distB="0" distL="114300" distR="114300" simplePos="0" relativeHeight="251665410" behindDoc="1" locked="0" layoutInCell="1" allowOverlap="1" wp14:anchorId="6D63E28B" wp14:editId="00B9C480">
+          <wp:anchor distT="0" distB="0" distL="114300" distR="114300" simplePos="0" relativeHeight="251665410" behindDoc="1" locked="0" layoutInCell="1" allowOverlap="1" wp14:anchorId="6D63E28B" wp14:editId="3E8691E2">
             <wp:simplePos x="0" y="0"/>
             <wp:positionH relativeFrom="column">
               <wp:posOffset>472440</wp:posOffset>
@@ -5790,13 +5827,14 @@
           <w:color w:val="auto"/>
         </w:rPr>
       </w:pPr>
-      <w:bookmarkStart w:id="6" w:name="_Toc190954077"/>
+      <w:bookmarkStart w:id="6" w:name="_Toc190959250"/>
       <w:r>
         <w:rPr>
           <w:b/>
           <w:color w:val="auto"/>
           <w:sz w:val="24"/>
         </w:rPr>
+        <w:lastRenderedPageBreak/>
         <w:t>Declaración de compromiso</w:t>
       </w:r>
       <w:r>
@@ -5811,7 +5849,6 @@
       <w:pPr>
         <w:spacing w:before="100" w:beforeAutospacing="1" w:after="100" w:afterAutospacing="1" w:line="276" w:lineRule="auto"/>
         <w:ind w:firstLine="708"/>
-        <w:jc w:val="left"/>
         <w:rPr>
           <w:rFonts w:eastAsia="Times New Roman" w:cs="Arial"/>
           <w:sz w:val="24"/>
@@ -5889,13 +5926,14 @@
           <w:color w:val="auto"/>
         </w:rPr>
       </w:pPr>
-      <w:bookmarkStart w:id="7" w:name="_Toc190954078"/>
+      <w:bookmarkStart w:id="7" w:name="_Toc190959251"/>
       <w:r>
         <w:rPr>
           <w:b/>
           <w:color w:val="auto"/>
           <w:sz w:val="24"/>
         </w:rPr>
+        <w:lastRenderedPageBreak/>
         <w:t>Indicadores de rendimiento</w:t>
       </w:r>
       <w:r>
@@ -6336,13 +6374,14 @@
           <w:color w:val="auto"/>
         </w:rPr>
       </w:pPr>
-      <w:bookmarkStart w:id="9" w:name="_Toc190954079"/>
+      <w:bookmarkStart w:id="9" w:name="_Toc190959252"/>
       <w:r>
         <w:rPr>
           <w:b/>
           <w:color w:val="auto"/>
           <w:sz w:val="24"/>
         </w:rPr>
+        <w:lastRenderedPageBreak/>
         <w:t>Declaración de recompensa por alto rendimiento</w:t>
       </w:r>
       <w:r>
@@ -6369,8 +6408,6 @@
       <w:r>
         <w:rPr>
           <w:rFonts w:ascii="Arial" w:hAnsi="Arial" w:cs="Arial"/>
-          <w:b/>
-          <w:bCs/>
         </w:rPr>
         <w:t>mención especial en el informe final del proyecto, mayor responsabilidad en tareas estratégicas o una recomendación para futuras colaboraciones</w:t>
       </w:r>
@@ -6378,7 +6415,19 @@
         <w:rPr>
           <w:rFonts w:ascii="Arial" w:hAnsi="Arial" w:cs="Arial"/>
         </w:rPr>
-        <w:t>. Con esta iniciativa, se busca fomentar la excelencia, incentivar el compromiso y reforzar una cultura de trabajo en equipo basada en el mérito y la contribución activa al éxito del proyecto.</w:t>
+        <w:t xml:space="preserve">. Con esta iniciativa, se busca fomentar la excelencia, incentivar el compromiso y reforzar una cultura de </w:t>
+      </w:r>
+      <w:r>
+        <w:rPr>
+          <w:rFonts w:ascii="Arial" w:hAnsi="Arial" w:cs="Arial"/>
+        </w:rPr>
+        <w:t>trabajo</w:t>
+      </w:r>
+      <w:r>
+        <w:rPr>
+          <w:rFonts w:ascii="Arial" w:hAnsi="Arial" w:cs="Arial"/>
+        </w:rPr>
+        <w:t xml:space="preserve"> en equipo basada en el mérito y la contribución activa al éxito del proyecto.</w:t>
       </w:r>
     </w:p>
     <w:p>
@@ -6405,13 +6454,14 @@
           <w:color w:val="auto"/>
         </w:rPr>
       </w:pPr>
-      <w:bookmarkStart w:id="10" w:name="_Toc190954080"/>
+      <w:bookmarkStart w:id="10" w:name="_Toc190959253"/>
       <w:r>
         <w:rPr>
           <w:b/>
           <w:color w:val="auto"/>
           <w:sz w:val="24"/>
         </w:rPr>
+        <w:lastRenderedPageBreak/>
         <w:t>Declaración de sanciones por bajo rendimiento</w:t>
       </w:r>
       <w:r>
@@ -6463,13 +6513,14 @@
           <w:color w:val="auto"/>
         </w:rPr>
       </w:pPr>
-      <w:bookmarkStart w:id="11" w:name="_Toc190954081"/>
+      <w:bookmarkStart w:id="11" w:name="_Toc190959254"/>
       <w:r>
         <w:rPr>
           <w:b/>
           <w:color w:val="auto"/>
           <w:sz w:val="24"/>
         </w:rPr>
+        <w:lastRenderedPageBreak/>
         <w:t>Declaración de condiciones de despido</w:t>
       </w:r>
       <w:r>
@@ -6973,13 +7024,14 @@
           <w:color w:val="auto"/>
         </w:rPr>
       </w:pPr>
-      <w:bookmarkStart w:id="12" w:name="_Toc190954082"/>
+      <w:bookmarkStart w:id="12" w:name="_Toc190959255"/>
       <w:r>
         <w:rPr>
           <w:b/>
           <w:color w:val="auto"/>
           <w:sz w:val="24"/>
         </w:rPr>
+        <w:lastRenderedPageBreak/>
         <w:t>Conclusi</w:t>
       </w:r>
       <w:r>
@@ -7056,13 +7108,14 @@
           <w:color w:val="auto"/>
         </w:rPr>
       </w:pPr>
-      <w:bookmarkStart w:id="13" w:name="_Toc190954083"/>
+      <w:bookmarkStart w:id="13" w:name="_Toc190959256"/>
       <w:r>
         <w:rPr>
           <w:b/>
           <w:color w:val="auto"/>
           <w:sz w:val="24"/>
         </w:rPr>
+        <w:lastRenderedPageBreak/>
         <w:t>Bibliografía</w:t>
       </w:r>
       <w:r>
@@ -7249,7 +7302,6 @@
           <w:docPartUnique/>
         </w:docPartObj>
       </w:sdtPr>
-      <w:sdtEndPr/>
       <w:sdtContent>
         <w:r>
           <w:rPr>
@@ -14789,14 +14841,14 @@
     <w:charset w:val="00"/>
     <w:family w:val="swiss"/>
     <w:pitch w:val="variable"/>
-    <w:sig w:usb0="E4002EFF" w:usb1="C000247B" w:usb2="00000009" w:usb3="00000000" w:csb0="000001FF" w:csb1="00000000"/>
+    <w:sig w:usb0="E4002EFF" w:usb1="C200247B" w:usb2="00000009" w:usb3="00000000" w:csb0="000001FF" w:csb1="00000000"/>
   </w:font>
   <w:font w:name="Calibri Light">
     <w:panose1 w:val="020F0302020204030204"/>
     <w:charset w:val="00"/>
     <w:family w:val="swiss"/>
     <w:pitch w:val="variable"/>
-    <w:sig w:usb0="E4002EFF" w:usb1="C000247B" w:usb2="00000009" w:usb3="00000000" w:csb0="000001FF" w:csb1="00000000"/>
+    <w:sig w:usb0="E4002EFF" w:usb1="C200247B" w:usb2="00000009" w:usb3="00000000" w:csb0="000001FF" w:csb1="00000000"/>
   </w:font>
   <w:font w:name="Segoe UI">
     <w:panose1 w:val="020B0502040204020203"/>
@@ -14852,6 +14904,8 @@
     <w:rsid w:val="00246ABC"/>
     <w:rsid w:val="003D5373"/>
     <w:rsid w:val="003E6B24"/>
+    <w:rsid w:val="0048777B"/>
+    <w:rsid w:val="005113BC"/>
     <w:rsid w:val="005256AF"/>
     <w:rsid w:val="0056235F"/>
     <w:rsid w:val="0061640B"/>

</xml_diff>